<commit_message>
Skyline (2.6): First full version of Grouped Studies tutorial for merge into 3.1 branch
</commit_message>
<xml_diff>
--- a/pwiz/pwiz_tools/Skyline/Documentation/Tutorials/Skyline Processing Grouped Study Data (part1).docx
+++ b/pwiz/pwiz_tools/Skyline/Documentation/Tutorials/Skyline Processing Grouped Study Data (part1).docx
@@ -455,11 +455,6 @@
       <w:r>
         <w:t>Conclusion</w:t>
       </w:r>
-    </w:p>
-    <w:p>
-      <w:pPr>
-        <w:jc w:val="both"/>
-      </w:pPr>
     </w:p>
     <w:p>
       <w:pPr>
@@ -489,12 +484,12 @@
     </w:p>
     <w:p>
       <w:r>
+        <w:t xml:space="preserve">Extract the files in it to a folder on your computer, like: </w:t>
+      </w:r>
+    </w:p>
+    <w:p>
+      <w:r>
         <w:lastRenderedPageBreak/>
-        <w:t xml:space="preserve">Extract the files in it to a folder on your computer, like: </w:t>
-      </w:r>
-    </w:p>
-    <w:p>
-      <w:r>
         <w:t xml:space="preserve">C:\Users\brendanx\Documents </w:t>
       </w:r>
     </w:p>
@@ -1085,11 +1080,11 @@
         <w:t>.</w:t>
       </w:r>
       <w:r>
-        <w:t xml:space="preserve">  These </w:t>
+        <w:t xml:space="preserve">  These injections, which will be analyzed throughout the course of the current tutorial, were intended to </w:t>
       </w:r>
       <w:r>
         <w:lastRenderedPageBreak/>
-        <w:t xml:space="preserve">injections, which will be analyzed throughout the course of the current tutorial, were intended to determine which of the 135 detectable peptides demonstrated any potential </w:t>
+        <w:t xml:space="preserve">determine which of the 135 detectable peptides demonstrated any potential </w:t>
       </w:r>
       <w:r>
         <w:t>of</w:t>
@@ -1146,10 +1141,10 @@
             <v:path o:extrusionok="f" gradientshapeok="t" o:connecttype="rect"/>
             <o:lock v:ext="edit" aspectratio="t"/>
           </v:shapetype>
-          <v:shape id="_x0000_i1025" type="#_x0000_t75" style="width:468pt;height:328.6pt" o:ole="">
+          <v:shape id="_x0000_i1025" type="#_x0000_t75" style="width:468pt;height:330.75pt" o:ole="">
             <v:imagedata r:id="rId11" o:title=""/>
           </v:shape>
-          <o:OLEObject Type="Embed" ProgID="Unknown" ShapeID="_x0000_i1025" DrawAspect="Content" ObjectID="_1485002865" r:id="rId12"/>
+          <o:OLEObject Type="Embed" ProgID="Unknown" ShapeID="_x0000_i1025" DrawAspect="Content" ObjectID="_1487772703" r:id="rId12"/>
         </w:object>
       </w:r>
     </w:p>
@@ -1304,11 +1299,11 @@
         <w:t xml:space="preserve"> (from a manuscript draft that was never published)</w:t>
       </w:r>
       <w:r>
-        <w:t xml:space="preserve">, but the document also contains one extra peptide list (at the bottom, named “S”), which contains 3 global </w:t>
+        <w:t xml:space="preserve">, but the document also contains one extra peptide list (at the bottom, named “S”), which contains 3 global normalization peptides.  These are intended to reduce the impact of systematic variance in measurement </w:t>
       </w:r>
       <w:r>
         <w:lastRenderedPageBreak/>
-        <w:t>normalization peptides.  These are intended to reduce the impact of systematic variance in measurement that impacts all peptides in the sample.  You will learn more about this later.  And, somehow, this file must have lost 1 protein with 1 peptide from what was described above.</w:t>
+        <w:t>that impacts all peptides in the sample.  You will learn more about this later.  And, somehow, this file must have lost 1 protein with 1 peptide from what was described above.</w:t>
       </w:r>
     </w:p>
     <w:p>
@@ -2605,10 +2600,10 @@
           <w:noProof/>
         </w:rPr>
         <w:drawing>
-          <wp:inline distT="0" distB="0" distL="0" distR="0" wp14:anchorId="1DCB5A64" wp14:editId="1D5771B1">
+          <wp:inline distT="0" distB="0" distL="0" distR="0" wp14:anchorId="6DEAB239" wp14:editId="1ACC3556">
             <wp:extent cx="5943600" cy="3219450"/>
             <wp:effectExtent l="0" t="0" r="0" b="0"/>
-            <wp:docPr id="19" name="Picture 19"/>
+            <wp:docPr id="2" name="Picture 2"/>
             <wp:cNvGraphicFramePr>
               <a:graphicFrameLocks xmlns:a="http://schemas.openxmlformats.org/drawingml/2006/main" noChangeAspect="1"/>
             </wp:cNvGraphicFramePr>
@@ -2616,25 +2611,16 @@
               <a:graphicData uri="http://schemas.openxmlformats.org/drawingml/2006/picture">
                 <pic:pic xmlns:pic="http://schemas.openxmlformats.org/drawingml/2006/picture">
                   <pic:nvPicPr>
-                    <pic:cNvPr id="0" name="Picture 14"/>
-                    <pic:cNvPicPr>
-                      <a:picLocks noChangeAspect="1" noChangeArrowheads="1"/>
-                    </pic:cNvPicPr>
+                    <pic:cNvPr id="1" name=""/>
+                    <pic:cNvPicPr/>
                   </pic:nvPicPr>
                   <pic:blipFill>
-                    <a:blip r:embed="rId22" cstate="print">
-                      <a:extLst>
-                        <a:ext uri="{28A0092B-C50C-407E-A947-70E740481C1C}">
-                          <a14:useLocalDpi xmlns:a14="http://schemas.microsoft.com/office/drawing/2010/main" val="0"/>
-                        </a:ext>
-                      </a:extLst>
-                    </a:blip>
-                    <a:srcRect/>
+                    <a:blip r:embed="rId22"/>
                     <a:stretch>
                       <a:fillRect/>
                     </a:stretch>
                   </pic:blipFill>
-                  <pic:spPr bwMode="auto">
+                  <pic:spPr>
                     <a:xfrm>
                       <a:off x="0" y="0"/>
                       <a:ext cx="5943600" cy="3219450"/>
@@ -2642,10 +2628,6 @@
                     <a:prstGeom prst="rect">
                       <a:avLst/>
                     </a:prstGeom>
-                    <a:noFill/>
-                    <a:ln>
-                      <a:noFill/>
-                    </a:ln>
                   </pic:spPr>
                 </pic:pic>
               </a:graphicData>
@@ -2797,10 +2779,10 @@
         </w:rPr>
         <w:lastRenderedPageBreak/>
         <w:drawing>
-          <wp:inline distT="0" distB="0" distL="0" distR="0" wp14:anchorId="3EB15217" wp14:editId="33A71E70">
-            <wp:extent cx="5943600" cy="2818614"/>
+          <wp:inline distT="0" distB="0" distL="0" distR="0" wp14:anchorId="2F3C54B5" wp14:editId="626DAF63">
+            <wp:extent cx="5943600" cy="2744788"/>
             <wp:effectExtent l="0" t="0" r="0" b="0"/>
-            <wp:docPr id="23" name="Picture 23"/>
+            <wp:docPr id="146" name="Picture 146"/>
             <wp:cNvGraphicFramePr>
               <a:graphicFrameLocks xmlns:a="http://schemas.openxmlformats.org/drawingml/2006/main" noChangeAspect="1"/>
             </wp:cNvGraphicFramePr>
@@ -2808,7 +2790,7 @@
               <a:graphicData uri="http://schemas.openxmlformats.org/drawingml/2006/picture">
                 <pic:pic xmlns:pic="http://schemas.openxmlformats.org/drawingml/2006/picture">
                   <pic:nvPicPr>
-                    <pic:cNvPr id="0" name="Picture 18"/>
+                    <pic:cNvPr id="0" name="Picture 46"/>
                     <pic:cNvPicPr>
                       <a:picLocks noChangeAspect="1" noChangeArrowheads="1"/>
                     </pic:cNvPicPr>
@@ -2829,7 +2811,7 @@
                   <pic:spPr bwMode="auto">
                     <a:xfrm>
                       <a:off x="0" y="0"/>
-                      <a:ext cx="5943600" cy="2818614"/>
+                      <a:ext cx="5943600" cy="2744788"/>
                     </a:xfrm>
                     <a:prstGeom prst="rect">
                       <a:avLst/>
@@ -2997,10 +2979,10 @@
           <w:noProof/>
         </w:rPr>
         <w:drawing>
-          <wp:inline distT="0" distB="0" distL="0" distR="0" wp14:anchorId="2D477F9D" wp14:editId="2AF7641B">
-            <wp:extent cx="5943600" cy="2818614"/>
+          <wp:inline distT="0" distB="0" distL="0" distR="0" wp14:anchorId="41DF5EA3" wp14:editId="55F0AAC4">
+            <wp:extent cx="5943600" cy="2744788"/>
             <wp:effectExtent l="0" t="0" r="0" b="0"/>
-            <wp:docPr id="24" name="Picture 24"/>
+            <wp:docPr id="147" name="Picture 147"/>
             <wp:cNvGraphicFramePr>
               <a:graphicFrameLocks xmlns:a="http://schemas.openxmlformats.org/drawingml/2006/main" noChangeAspect="1"/>
             </wp:cNvGraphicFramePr>
@@ -3008,7 +2990,7 @@
               <a:graphicData uri="http://schemas.openxmlformats.org/drawingml/2006/picture">
                 <pic:pic xmlns:pic="http://schemas.openxmlformats.org/drawingml/2006/picture">
                   <pic:nvPicPr>
-                    <pic:cNvPr id="0" name="Picture 19"/>
+                    <pic:cNvPr id="0" name="Picture 47"/>
                     <pic:cNvPicPr>
                       <a:picLocks noChangeAspect="1" noChangeArrowheads="1"/>
                     </pic:cNvPicPr>
@@ -3029,7 +3011,7 @@
                   <pic:spPr bwMode="auto">
                     <a:xfrm>
                       <a:off x="0" y="0"/>
-                      <a:ext cx="5943600" cy="2818614"/>
+                      <a:ext cx="5943600" cy="2744788"/>
                     </a:xfrm>
                     <a:prstGeom prst="rect">
                       <a:avLst/>
@@ -3051,29 +3033,32 @@
         <w:jc w:val="both"/>
       </w:pPr>
       <w:r>
+        <w:t>Still, the integration for this peptide is quite poor</w:t>
+      </w:r>
+      <w:r>
+        <w:t>. While</w:t>
+      </w:r>
+      <w:r>
+        <w:t xml:space="preserve"> the peak at around 19 minutes </w:t>
+      </w:r>
+      <w:r>
+        <w:t xml:space="preserve">appears to be </w:t>
+      </w:r>
+      <w:r>
+        <w:t>the better peak, it is hard to have much confidence that it is caused by a single peptide</w:t>
+      </w:r>
+      <w:r>
+        <w:t>.</w:t>
+      </w:r>
+      <w:r>
+        <w:t xml:space="preserve"> </w:t>
+      </w:r>
+      <w:r>
+        <w:t xml:space="preserve">Furthermore, is it </w:t>
+      </w:r>
+      <w:r>
         <w:lastRenderedPageBreak/>
-        <w:t>Still, the integration for this peptide is quite poor</w:t>
-      </w:r>
-      <w:r>
-        <w:t>. While</w:t>
-      </w:r>
-      <w:r>
-        <w:t xml:space="preserve"> the peak at around 19 minutes </w:t>
-      </w:r>
-      <w:r>
-        <w:t xml:space="preserve">appears to be </w:t>
-      </w:r>
-      <w:r>
-        <w:t>the better peak, it is hard to have much confidence that it is caused by a single peptide</w:t>
-      </w:r>
-      <w:r>
-        <w:t>.</w:t>
-      </w:r>
-      <w:r>
-        <w:t xml:space="preserve"> </w:t>
-      </w:r>
-      <w:r>
-        <w:t>Furthermore, is it unlikely that</w:t>
+        <w:t>unlikely that</w:t>
       </w:r>
       <w:r>
         <w:t xml:space="preserve"> any integration adjustment</w:t>
@@ -4658,10 +4643,10 @@
           <w:noProof/>
         </w:rPr>
         <w:drawing>
-          <wp:inline distT="0" distB="0" distL="0" distR="0" wp14:anchorId="7F078D22" wp14:editId="5FBE505A">
-            <wp:extent cx="5943600" cy="4248150"/>
+          <wp:inline distT="0" distB="0" distL="0" distR="0" wp14:anchorId="6B24FB10" wp14:editId="62CB07AC">
+            <wp:extent cx="5943600" cy="4825365"/>
             <wp:effectExtent l="0" t="0" r="0" b="0"/>
-            <wp:docPr id="40" name="Picture 40"/>
+            <wp:docPr id="148" name="Picture 148"/>
             <wp:cNvGraphicFramePr>
               <a:graphicFrameLocks xmlns:a="http://schemas.openxmlformats.org/drawingml/2006/main" noChangeAspect="1"/>
             </wp:cNvGraphicFramePr>
@@ -4681,7 +4666,7 @@
                   <pic:spPr>
                     <a:xfrm>
                       <a:off x="0" y="0"/>
-                      <a:ext cx="5943600" cy="4248150"/>
+                      <a:ext cx="5943600" cy="4825365"/>
                     </a:xfrm>
                     <a:prstGeom prst="rect">
                       <a:avLst/>
@@ -4748,6 +4733,7 @@
         </w:numPr>
       </w:pPr>
       <w:r>
+        <w:lastRenderedPageBreak/>
         <w:t xml:space="preserve">Click the </w:t>
       </w:r>
       <w:r>
@@ -4816,7 +4802,6 @@
     </w:p>
     <w:p>
       <w:r>
-        <w:lastRenderedPageBreak/>
         <w:t xml:space="preserve">The </w:t>
       </w:r>
       <w:r>
@@ -4835,10 +4820,10 @@
           <w:noProof/>
         </w:rPr>
         <w:drawing>
-          <wp:inline distT="0" distB="0" distL="0" distR="0" wp14:anchorId="231D8867" wp14:editId="3F06ACFD">
-            <wp:extent cx="5943600" cy="4313555"/>
+          <wp:inline distT="0" distB="0" distL="0" distR="0" wp14:anchorId="259D123E" wp14:editId="69DDA946">
+            <wp:extent cx="5943600" cy="4900295"/>
             <wp:effectExtent l="0" t="0" r="0" b="0"/>
-            <wp:docPr id="41" name="Picture 41"/>
+            <wp:docPr id="149" name="Picture 149"/>
             <wp:cNvGraphicFramePr>
               <a:graphicFrameLocks xmlns:a="http://schemas.openxmlformats.org/drawingml/2006/main" noChangeAspect="1"/>
             </wp:cNvGraphicFramePr>
@@ -4858,7 +4843,7 @@
                   <pic:spPr>
                     <a:xfrm>
                       <a:off x="0" y="0"/>
-                      <a:ext cx="5943600" cy="4313555"/>
+                      <a:ext cx="5943600" cy="4900295"/>
                     </a:xfrm>
                     <a:prstGeom prst="rect">
                       <a:avLst/>
@@ -4918,7 +4903,7 @@
         <w:t xml:space="preserve"> will show 2</w:t>
       </w:r>
       <w:r>
-        <w:t>08</w:t>
+        <w:t>22</w:t>
       </w:r>
       <w:r>
         <w:t xml:space="preserve"> truncated peaks that Skyline has already chosen automatically:</w:t>
@@ -4931,10 +4916,10 @@
         </w:rPr>
         <w:lastRenderedPageBreak/>
         <w:drawing>
-          <wp:inline distT="0" distB="0" distL="0" distR="0" wp14:anchorId="770FE3F6" wp14:editId="37A94F7A">
-            <wp:extent cx="4905375" cy="3028950"/>
-            <wp:effectExtent l="0" t="0" r="9525" b="0"/>
-            <wp:docPr id="108" name="Picture 108"/>
+          <wp:inline distT="0" distB="0" distL="0" distR="0" wp14:anchorId="336ABB27" wp14:editId="209A9BC4">
+            <wp:extent cx="4914900" cy="3028950"/>
+            <wp:effectExtent l="0" t="0" r="0" b="0"/>
+            <wp:docPr id="150" name="Picture 150"/>
             <wp:cNvGraphicFramePr>
               <a:graphicFrameLocks xmlns:a="http://schemas.openxmlformats.org/drawingml/2006/main" noChangeAspect="1"/>
             </wp:cNvGraphicFramePr>
@@ -4954,7 +4939,7 @@
                   <pic:spPr>
                     <a:xfrm>
                       <a:off x="0" y="0"/>
-                      <a:ext cx="4905375" cy="3028950"/>
+                      <a:ext cx="4914900" cy="3028950"/>
                     </a:xfrm>
                     <a:prstGeom prst="rect">
                       <a:avLst/>
@@ -9286,10 +9271,10 @@
           <w:noProof/>
         </w:rPr>
         <w:drawing>
-          <wp:inline distT="0" distB="0" distL="0" distR="0" wp14:anchorId="244CDAD5" wp14:editId="3373D6C6">
-            <wp:extent cx="5943600" cy="3179135"/>
-            <wp:effectExtent l="0" t="0" r="0" b="0"/>
-            <wp:docPr id="2" name="Picture 2"/>
+          <wp:inline distT="0" distB="0" distL="0" distR="0" wp14:anchorId="56352E01" wp14:editId="354D6896">
+            <wp:extent cx="4819650" cy="3324225"/>
+            <wp:effectExtent l="0" t="0" r="0" b="9525"/>
+            <wp:docPr id="151" name="Picture 151"/>
             <wp:cNvGraphicFramePr>
               <a:graphicFrameLocks xmlns:a="http://schemas.openxmlformats.org/drawingml/2006/main" noChangeAspect="1"/>
             </wp:cNvGraphicFramePr>
@@ -9297,7 +9282,7 @@
               <a:graphicData uri="http://schemas.openxmlformats.org/drawingml/2006/picture">
                 <pic:pic xmlns:pic="http://schemas.openxmlformats.org/drawingml/2006/picture">
                   <pic:nvPicPr>
-                    <pic:cNvPr id="0" name="Picture 2"/>
+                    <pic:cNvPr id="0" name="Picture 48"/>
                     <pic:cNvPicPr>
                       <a:picLocks noChangeAspect="1" noChangeArrowheads="1"/>
                     </pic:cNvPicPr>
@@ -9318,7 +9303,7 @@
                   <pic:spPr bwMode="auto">
                     <a:xfrm>
                       <a:off x="0" y="0"/>
-                      <a:ext cx="5943600" cy="3179135"/>
+                      <a:ext cx="4819650" cy="3324225"/>
                     </a:xfrm>
                     <a:prstGeom prst="rect">
                       <a:avLst/>
@@ -10444,10 +10429,10 @@
           <w:noProof/>
         </w:rPr>
         <w:drawing>
-          <wp:inline distT="0" distB="0" distL="0" distR="0" wp14:anchorId="51230BFC" wp14:editId="488FABBF">
-            <wp:extent cx="5939790" cy="3283585"/>
-            <wp:effectExtent l="0" t="0" r="0" b="0"/>
-            <wp:docPr id="18" name="Picture 18"/>
+          <wp:inline distT="0" distB="0" distL="0" distR="0" wp14:anchorId="251EA9ED" wp14:editId="539CC354">
+            <wp:extent cx="4819650" cy="3324225"/>
+            <wp:effectExtent l="0" t="0" r="0" b="9525"/>
+            <wp:docPr id="152" name="Picture 152"/>
             <wp:cNvGraphicFramePr>
               <a:graphicFrameLocks xmlns:a="http://schemas.openxmlformats.org/drawingml/2006/main" noChangeAspect="1"/>
             </wp:cNvGraphicFramePr>
@@ -10455,7 +10440,7 @@
               <a:graphicData uri="http://schemas.openxmlformats.org/drawingml/2006/picture">
                 <pic:pic xmlns:pic="http://schemas.openxmlformats.org/drawingml/2006/picture">
                   <pic:nvPicPr>
-                    <pic:cNvPr id="0" name="Picture 8"/>
+                    <pic:cNvPr id="0" name="Picture 49"/>
                     <pic:cNvPicPr>
                       <a:picLocks noChangeAspect="1" noChangeArrowheads="1"/>
                     </pic:cNvPicPr>
@@ -10476,7 +10461,7 @@
                   <pic:spPr bwMode="auto">
                     <a:xfrm>
                       <a:off x="0" y="0"/>
-                      <a:ext cx="5939790" cy="3283585"/>
+                      <a:ext cx="4819650" cy="3324225"/>
                     </a:xfrm>
                     <a:prstGeom prst="rect">
                       <a:avLst/>
@@ -10495,7 +10480,13 @@
     </w:p>
     <w:p>
       <w:r>
-        <w:t>To correct the integration of these runs, do the following:</w:t>
+        <w:t xml:space="preserve">To </w:t>
+      </w:r>
+      <w:r>
+        <w:t>correct the integration of this</w:t>
+      </w:r>
+      <w:r>
+        <w:t xml:space="preserve"> run, do the following:</w:t>
       </w:r>
     </w:p>
     <w:p>
@@ -10507,7 +10498,16 @@
         </w:numPr>
       </w:pPr>
       <w:r>
-        <w:t>In the graph for D_154_REP3, click-and-drag beneath the x-axis from 23 to 23.5 minutes.</w:t>
+        <w:t>In the graph for D_154_REP3, click</w:t>
+      </w:r>
+      <w:r>
+        <w:t xml:space="preserve"> the </w:t>
+      </w:r>
+      <w:r>
+        <w:t>peak annotation “23.4 (dotp 0.82)”</w:t>
+      </w:r>
+      <w:r>
+        <w:t>.</w:t>
       </w:r>
     </w:p>
     <w:p>
@@ -10721,6 +10721,7 @@
         </w:numPr>
       </w:pPr>
       <w:r>
+        <w:lastRenderedPageBreak/>
         <w:t xml:space="preserve">Use the up and down arrow keys to traverse the </w:t>
       </w:r>
       <w:r>
@@ -10729,7 +10730,6 @@
     </w:p>
     <w:p>
       <w:r>
-        <w:lastRenderedPageBreak/>
         <w:t>Or</w:t>
       </w:r>
     </w:p>
@@ -10768,10 +10768,10 @@
           <w:noProof/>
         </w:rPr>
         <w:drawing>
-          <wp:inline distT="0" distB="0" distL="0" distR="0" wp14:anchorId="4ABC9920" wp14:editId="404B3931">
-            <wp:extent cx="4389120" cy="3068955"/>
-            <wp:effectExtent l="0" t="0" r="0" b="0"/>
-            <wp:docPr id="3" name="Picture 3"/>
+          <wp:inline distT="0" distB="0" distL="0" distR="0" wp14:anchorId="19D507D6" wp14:editId="08AE79ED">
+            <wp:extent cx="4819650" cy="3324225"/>
+            <wp:effectExtent l="0" t="0" r="0" b="9525"/>
+            <wp:docPr id="153" name="Picture 153"/>
             <wp:cNvGraphicFramePr>
               <a:graphicFrameLocks xmlns:a="http://schemas.openxmlformats.org/drawingml/2006/main" noChangeAspect="1"/>
             </wp:cNvGraphicFramePr>
@@ -10779,7 +10779,7 @@
               <a:graphicData uri="http://schemas.openxmlformats.org/drawingml/2006/picture">
                 <pic:pic xmlns:pic="http://schemas.openxmlformats.org/drawingml/2006/picture">
                   <pic:nvPicPr>
-                    <pic:cNvPr id="0" name="Picture 2"/>
+                    <pic:cNvPr id="0" name="Picture 50"/>
                     <pic:cNvPicPr>
                       <a:picLocks noChangeAspect="1" noChangeArrowheads="1"/>
                     </pic:cNvPicPr>
@@ -10800,7 +10800,7 @@
                   <pic:spPr bwMode="auto">
                     <a:xfrm>
                       <a:off x="0" y="0"/>
-                      <a:ext cx="4389120" cy="3068955"/>
+                      <a:ext cx="4819650" cy="3324225"/>
                     </a:xfrm>
                     <a:prstGeom prst="rect">
                       <a:avLst/>
@@ -10966,10 +10966,10 @@
           <w:noProof/>
         </w:rPr>
         <w:drawing>
-          <wp:inline distT="0" distB="0" distL="0" distR="0" wp14:anchorId="6956047A" wp14:editId="23F69DA7">
-            <wp:extent cx="4230370" cy="3283585"/>
-            <wp:effectExtent l="0" t="0" r="0" b="0"/>
-            <wp:docPr id="21" name="Picture 21"/>
+          <wp:inline distT="0" distB="0" distL="0" distR="0" wp14:anchorId="43A666C8" wp14:editId="4BF4B39E">
+            <wp:extent cx="4819650" cy="3324225"/>
+            <wp:effectExtent l="0" t="0" r="0" b="9525"/>
+            <wp:docPr id="154" name="Picture 154"/>
             <wp:cNvGraphicFramePr>
               <a:graphicFrameLocks xmlns:a="http://schemas.openxmlformats.org/drawingml/2006/main" noChangeAspect="1"/>
             </wp:cNvGraphicFramePr>
@@ -10977,7 +10977,7 @@
               <a:graphicData uri="http://schemas.openxmlformats.org/drawingml/2006/picture">
                 <pic:pic xmlns:pic="http://schemas.openxmlformats.org/drawingml/2006/picture">
                   <pic:nvPicPr>
-                    <pic:cNvPr id="0" name="Picture 4"/>
+                    <pic:cNvPr id="0" name="Picture 51"/>
                     <pic:cNvPicPr>
                       <a:picLocks noChangeAspect="1" noChangeArrowheads="1"/>
                     </pic:cNvPicPr>
@@ -10998,7 +10998,7 @@
                   <pic:spPr bwMode="auto">
                     <a:xfrm>
                       <a:off x="0" y="0"/>
-                      <a:ext cx="4230370" cy="3283585"/>
+                      <a:ext cx="4819650" cy="3324225"/>
                     </a:xfrm>
                     <a:prstGeom prst="rect">
                       <a:avLst/>
@@ -11687,8 +11687,6 @@
           <w:color w:val="000000"/>
         </w:rPr>
       </w:pPr>
-      <w:bookmarkStart w:id="47" w:name="_GoBack"/>
-      <w:bookmarkEnd w:id="47"/>
     </w:p>
     <w:p>
       <w:pPr>
@@ -11721,10 +11719,10 @@
           <w:noProof/>
         </w:rPr>
         <w:drawing>
-          <wp:inline distT="0" distB="0" distL="0" distR="0" wp14:anchorId="5D2671E5" wp14:editId="26EC43A5">
-            <wp:extent cx="2926080" cy="2714740"/>
-            <wp:effectExtent l="0" t="0" r="0" b="0"/>
-            <wp:docPr id="45" name="Picture 45"/>
+          <wp:inline distT="0" distB="0" distL="0" distR="0" wp14:anchorId="01B430FD" wp14:editId="21C51F31">
+            <wp:extent cx="2926080" cy="2701614"/>
+            <wp:effectExtent l="0" t="0" r="7620" b="3810"/>
+            <wp:docPr id="158" name="Picture 158"/>
             <wp:cNvGraphicFramePr>
               <a:graphicFrameLocks xmlns:a="http://schemas.openxmlformats.org/drawingml/2006/main" noChangeAspect="1"/>
             </wp:cNvGraphicFramePr>
@@ -11732,7 +11730,7 @@
               <a:graphicData uri="http://schemas.openxmlformats.org/drawingml/2006/picture">
                 <pic:pic xmlns:pic="http://schemas.openxmlformats.org/drawingml/2006/picture">
                   <pic:nvPicPr>
-                    <pic:cNvPr id="0" name="Picture 14"/>
+                    <pic:cNvPr id="0" name="Picture 55"/>
                     <pic:cNvPicPr>
                       <a:picLocks noChangeAspect="1" noChangeArrowheads="1"/>
                     </pic:cNvPicPr>
@@ -11753,7 +11751,7 @@
                   <pic:spPr bwMode="auto">
                     <a:xfrm>
                       <a:off x="0" y="0"/>
-                      <a:ext cx="2926080" cy="2714740"/>
+                      <a:ext cx="2926080" cy="2701614"/>
                     </a:xfrm>
                     <a:prstGeom prst="rect">
                       <a:avLst/>
@@ -11774,10 +11772,10 @@
           <w:noProof/>
         </w:rPr>
         <w:drawing>
-          <wp:inline distT="0" distB="0" distL="0" distR="0" wp14:anchorId="50EBE888" wp14:editId="05449036">
-            <wp:extent cx="2926080" cy="2721325"/>
-            <wp:effectExtent l="0" t="0" r="0" b="0"/>
-            <wp:docPr id="34" name="Picture 34"/>
+          <wp:inline distT="0" distB="0" distL="0" distR="0" wp14:anchorId="5C7DF1C2" wp14:editId="408C7562">
+            <wp:extent cx="2926080" cy="2701614"/>
+            <wp:effectExtent l="0" t="0" r="7620" b="3810"/>
+            <wp:docPr id="161" name="Picture 161"/>
             <wp:cNvGraphicFramePr>
               <a:graphicFrameLocks xmlns:a="http://schemas.openxmlformats.org/drawingml/2006/main" noChangeAspect="1"/>
             </wp:cNvGraphicFramePr>
@@ -11785,7 +11783,7 @@
               <a:graphicData uri="http://schemas.openxmlformats.org/drawingml/2006/picture">
                 <pic:pic xmlns:pic="http://schemas.openxmlformats.org/drawingml/2006/picture">
                   <pic:nvPicPr>
-                    <pic:cNvPr id="0" name="Picture 12"/>
+                    <pic:cNvPr id="0" name="Picture 58"/>
                     <pic:cNvPicPr>
                       <a:picLocks noChangeAspect="1" noChangeArrowheads="1"/>
                     </pic:cNvPicPr>
@@ -11806,7 +11804,7 @@
                   <pic:spPr bwMode="auto">
                     <a:xfrm>
                       <a:off x="0" y="0"/>
-                      <a:ext cx="2926080" cy="2721325"/>
+                      <a:ext cx="2926080" cy="2701614"/>
                     </a:xfrm>
                     <a:prstGeom prst="rect">
                       <a:avLst/>
@@ -11846,7 +11844,13 @@
         <w:t xml:space="preserve">now </w:t>
       </w:r>
       <w:r>
-        <w:t xml:space="preserve">acquired with peak drift and truncation, you should feel confident that the peak is not simply drifting outside the measured range for all diseased subjects, but not healthy subjects.  Randomization </w:t>
+        <w:t>acquired with peak drift and truncation, you should feel confident that the peak is not simply drifting outside the measured range for all diseased subj</w:t>
+      </w:r>
+      <w:r>
+        <w:t>ects, but not healthy subjects.</w:t>
+      </w:r>
+      <w:r>
+        <w:t xml:space="preserve"> Randomization </w:t>
       </w:r>
       <w:r>
         <w:t xml:space="preserve">of injections </w:t>
@@ -11870,7 +11874,13 @@
         <w:t xml:space="preserve">For the current study, however, </w:t>
       </w:r>
       <w:r>
-        <w:t>the three replicate cycles should be enough.  You might also note that two of the diseased runs with more visible peaks for this peptide follow immediately after runs of healthy subjects (D_102_REP2 and D_102_REP3)</w:t>
+        <w:t xml:space="preserve">the three replicate cycles should be enough. </w:t>
+      </w:r>
+      <w:r>
+        <w:t>Once you have done your best to correct integration, y</w:t>
+      </w:r>
+      <w:r>
+        <w:t>ou might also note that two of the diseased runs with more visible peaks for this peptide follow immediately after runs of healthy subjects (D_102_REP2 and D_102_REP3)</w:t>
       </w:r>
       <w:r>
         <w:t>.</w:t>
@@ -12885,10 +12895,10 @@
           <w:noProof/>
         </w:rPr>
         <w:drawing>
-          <wp:inline distT="0" distB="0" distL="0" distR="0" wp14:anchorId="4400E08E" wp14:editId="70B37CA0">
+          <wp:inline distT="0" distB="0" distL="0" distR="0" wp14:anchorId="517FEE14" wp14:editId="33DD45E4">
             <wp:extent cx="5743575" cy="4162425"/>
             <wp:effectExtent l="0" t="0" r="9525" b="9525"/>
-            <wp:docPr id="27" name="Picture 27"/>
+            <wp:docPr id="19" name="Picture 19"/>
             <wp:cNvGraphicFramePr>
               <a:graphicFrameLocks xmlns:a="http://schemas.openxmlformats.org/drawingml/2006/main" noChangeAspect="1"/>
             </wp:cNvGraphicFramePr>
@@ -13390,10 +13400,10 @@
           <w:noProof/>
         </w:rPr>
         <w:drawing>
-          <wp:inline distT="0" distB="0" distL="0" distR="0" wp14:anchorId="7C94597C" wp14:editId="6239DDF6">
-            <wp:extent cx="5943600" cy="2307590"/>
-            <wp:effectExtent l="0" t="0" r="0" b="0"/>
-            <wp:docPr id="55" name="Picture 55"/>
+          <wp:inline distT="0" distB="0" distL="0" distR="0" wp14:anchorId="7A23054B" wp14:editId="2C8F0994">
+            <wp:extent cx="5629275" cy="2695575"/>
+            <wp:effectExtent l="0" t="0" r="9525" b="9525"/>
+            <wp:docPr id="3" name="Picture 3"/>
             <wp:cNvGraphicFramePr>
               <a:graphicFrameLocks xmlns:a="http://schemas.openxmlformats.org/drawingml/2006/main" noChangeAspect="1"/>
             </wp:cNvGraphicFramePr>
@@ -13413,7 +13423,7 @@
                   <pic:spPr>
                     <a:xfrm>
                       <a:off x="0" y="0"/>
-                      <a:ext cx="5943600" cy="2307590"/>
+                      <a:ext cx="5629275" cy="2695575"/>
                     </a:xfrm>
                     <a:prstGeom prst="rect">
                       <a:avLst/>
@@ -13558,11 +13568,12 @@
         <w:rPr>
           <w:noProof/>
         </w:rPr>
+        <w:lastRenderedPageBreak/>
         <w:drawing>
-          <wp:inline distT="0" distB="0" distL="0" distR="0" wp14:anchorId="61050034" wp14:editId="17E5C2EE">
-            <wp:extent cx="5943600" cy="2307590"/>
-            <wp:effectExtent l="0" t="0" r="0" b="0"/>
-            <wp:docPr id="58" name="Picture 58"/>
+          <wp:inline distT="0" distB="0" distL="0" distR="0" wp14:anchorId="061220B7" wp14:editId="007DBC4A">
+            <wp:extent cx="5629275" cy="2695575"/>
+            <wp:effectExtent l="0" t="0" r="9525" b="9525"/>
+            <wp:docPr id="5" name="Picture 5"/>
             <wp:cNvGraphicFramePr>
               <a:graphicFrameLocks xmlns:a="http://schemas.openxmlformats.org/drawingml/2006/main" noChangeAspect="1"/>
             </wp:cNvGraphicFramePr>
@@ -13582,7 +13593,7 @@
                   <pic:spPr>
                     <a:xfrm>
                       <a:off x="0" y="0"/>
-                      <a:ext cx="5943600" cy="2307590"/>
+                      <a:ext cx="5629275" cy="2695575"/>
                     </a:xfrm>
                     <a:prstGeom prst="rect">
                       <a:avLst/>
@@ -13604,7 +13615,6 @@
         </w:numPr>
       </w:pPr>
       <w:r>
-        <w:lastRenderedPageBreak/>
         <w:t xml:space="preserve">Press Ctrl-V to paste into the </w:t>
       </w:r>
       <w:r>
@@ -13637,10 +13647,10 @@
           <w:noProof/>
         </w:rPr>
         <w:drawing>
-          <wp:inline distT="0" distB="0" distL="0" distR="0" wp14:anchorId="6473D77C" wp14:editId="4B1EA4A3">
-            <wp:extent cx="5943600" cy="2307590"/>
-            <wp:effectExtent l="0" t="0" r="0" b="0"/>
-            <wp:docPr id="61" name="Picture 61"/>
+          <wp:inline distT="0" distB="0" distL="0" distR="0" wp14:anchorId="2B935256" wp14:editId="4DCA8A01">
+            <wp:extent cx="5629275" cy="2695575"/>
+            <wp:effectExtent l="0" t="0" r="9525" b="9525"/>
+            <wp:docPr id="6" name="Picture 6"/>
             <wp:cNvGraphicFramePr>
               <a:graphicFrameLocks xmlns:a="http://schemas.openxmlformats.org/drawingml/2006/main" noChangeAspect="1"/>
             </wp:cNvGraphicFramePr>
@@ -13660,7 +13670,7 @@
                   <pic:spPr>
                     <a:xfrm>
                       <a:off x="0" y="0"/>
-                      <a:ext cx="5943600" cy="2307590"/>
+                      <a:ext cx="5629275" cy="2695575"/>
                     </a:xfrm>
                     <a:prstGeom prst="rect">
                       <a:avLst/>
@@ -13821,6 +13831,7 @@
         </w:numPr>
       </w:pPr>
       <w:r>
+        <w:lastRenderedPageBreak/>
         <w:t xml:space="preserve">In the </w:t>
       </w:r>
       <w:r>
@@ -13921,7 +13932,6 @@
         <w:rPr>
           <w:noProof/>
         </w:rPr>
-        <w:lastRenderedPageBreak/>
         <w:drawing>
           <wp:inline distT="0" distB="0" distL="0" distR="0" wp14:anchorId="30A591FA" wp14:editId="5ADDF0EC">
             <wp:extent cx="3581400" cy="4010025"/>
@@ -14044,6 +14054,7 @@
         <w:rPr>
           <w:noProof/>
         </w:rPr>
+        <w:lastRenderedPageBreak/>
         <w:drawing>
           <wp:inline distT="0" distB="0" distL="0" distR="0" wp14:anchorId="1DB8EE3A" wp14:editId="5A97E93B">
             <wp:extent cx="4695825" cy="2886075"/>
@@ -14090,7 +14101,6 @@
         </w:numPr>
       </w:pPr>
       <w:r>
-        <w:lastRenderedPageBreak/>
         <w:t xml:space="preserve">Click the </w:t>
       </w:r>
       <w:r>
@@ -14232,11 +14242,12 @@
         <w:rPr>
           <w:noProof/>
         </w:rPr>
+        <w:lastRenderedPageBreak/>
         <w:drawing>
-          <wp:inline distT="0" distB="0" distL="0" distR="0" wp14:anchorId="2D1F0081" wp14:editId="70CE403F">
-            <wp:extent cx="5943600" cy="4248150"/>
+          <wp:inline distT="0" distB="0" distL="0" distR="0" wp14:anchorId="2E4CF0FF" wp14:editId="1C34E89B">
+            <wp:extent cx="5943600" cy="4210685"/>
             <wp:effectExtent l="0" t="0" r="0" b="0"/>
-            <wp:docPr id="81" name="Picture 81"/>
+            <wp:docPr id="15" name="Picture 15"/>
             <wp:cNvGraphicFramePr>
               <a:graphicFrameLocks xmlns:a="http://schemas.openxmlformats.org/drawingml/2006/main" noChangeAspect="1"/>
             </wp:cNvGraphicFramePr>
@@ -14256,7 +14267,7 @@
                   <pic:spPr>
                     <a:xfrm>
                       <a:off x="0" y="0"/>
-                      <a:ext cx="5943600" cy="4248150"/>
+                      <a:ext cx="5943600" cy="4210685"/>
                     </a:xfrm>
                     <a:prstGeom prst="rect">
                       <a:avLst/>
@@ -14291,6 +14302,18 @@
       </w:r>
     </w:p>
     <w:p>
+      <w:pPr>
+        <w:pStyle w:val="ListParagraph"/>
+        <w:numPr>
+          <w:ilvl w:val="0"/>
+          <w:numId w:val="36"/>
+        </w:numPr>
+      </w:pPr>
+      <w:r>
+        <w:t>Click the “Count Truncated” column header twice to sort descending.</w:t>
+      </w:r>
+    </w:p>
+    <w:p>
       <w:r>
         <w:t xml:space="preserve">The </w:t>
       </w:r>
@@ -14309,12 +14332,11 @@
         <w:rPr>
           <w:noProof/>
         </w:rPr>
-        <w:lastRenderedPageBreak/>
         <w:drawing>
-          <wp:inline distT="0" distB="0" distL="0" distR="0" wp14:anchorId="7E5F1897" wp14:editId="3F258C61">
-            <wp:extent cx="5943600" cy="2541270"/>
-            <wp:effectExtent l="0" t="0" r="0" b="0"/>
-            <wp:docPr id="51" name="Picture 51"/>
+          <wp:inline distT="0" distB="0" distL="0" distR="0" wp14:anchorId="63663D13" wp14:editId="6441FF2E">
+            <wp:extent cx="5629275" cy="2819400"/>
+            <wp:effectExtent l="0" t="0" r="9525" b="0"/>
+            <wp:docPr id="21" name="Picture 21"/>
             <wp:cNvGraphicFramePr>
               <a:graphicFrameLocks xmlns:a="http://schemas.openxmlformats.org/drawingml/2006/main" noChangeAspect="1"/>
             </wp:cNvGraphicFramePr>
@@ -14334,7 +14356,7 @@
                   <pic:spPr>
                     <a:xfrm>
                       <a:off x="0" y="0"/>
-                      <a:ext cx="5943600" cy="2541270"/>
+                      <a:ext cx="5629275" cy="2819400"/>
                     </a:xfrm>
                     <a:prstGeom prst="rect">
                       <a:avLst/>
@@ -14352,7 +14374,14 @@
         <w:jc w:val="both"/>
       </w:pPr>
       <w:r>
-        <w:t>Depending on how you processed the rest of your document, there may or may not be exactly 163 truncated precursor peak groups.</w:t>
+        <w:lastRenderedPageBreak/>
+        <w:t xml:space="preserve">Depending on how you processed the rest of your document, there may or may not be exactly </w:t>
+      </w:r>
+      <w:r>
+        <w:t>223</w:t>
+      </w:r>
+      <w:r>
+        <w:t xml:space="preserve"> truncated precursor peak groups.</w:t>
       </w:r>
       <w:r>
         <w:t xml:space="preserve">  You could check the “</w:t>
@@ -14432,10 +14461,10 @@
           <w:noProof/>
         </w:rPr>
         <w:drawing>
-          <wp:inline distT="0" distB="0" distL="0" distR="0" wp14:anchorId="3B686131" wp14:editId="3D699AAF">
-            <wp:extent cx="5943600" cy="2541270"/>
-            <wp:effectExtent l="0" t="0" r="0" b="0"/>
-            <wp:docPr id="83" name="Picture 83"/>
+          <wp:inline distT="0" distB="0" distL="0" distR="0" wp14:anchorId="0E9CBAA7" wp14:editId="2DB140C2">
+            <wp:extent cx="5629275" cy="2819400"/>
+            <wp:effectExtent l="0" t="0" r="9525" b="0"/>
+            <wp:docPr id="23" name="Picture 23"/>
             <wp:cNvGraphicFramePr>
               <a:graphicFrameLocks xmlns:a="http://schemas.openxmlformats.org/drawingml/2006/main" noChangeAspect="1"/>
             </wp:cNvGraphicFramePr>
@@ -14455,7 +14484,7 @@
                   <pic:spPr>
                     <a:xfrm>
                       <a:off x="0" y="0"/>
-                      <a:ext cx="5943600" cy="2541270"/>
+                      <a:ext cx="5629275" cy="2819400"/>
                     </a:xfrm>
                     <a:prstGeom prst="rect">
                       <a:avLst/>
@@ -14521,7 +14550,6 @@
         </w:numPr>
       </w:pPr>
       <w:r>
-        <w:lastRenderedPageBreak/>
         <w:t>Select the cell you just entered.</w:t>
       </w:r>
     </w:p>
@@ -14690,6 +14718,7 @@
         <w:rPr>
           <w:noProof/>
         </w:rPr>
+        <w:lastRenderedPageBreak/>
         <w:drawing>
           <wp:inline distT="0" distB="0" distL="0" distR="0" wp14:anchorId="25671F0B" wp14:editId="063001A0">
             <wp:extent cx="2806700" cy="596265"/>
@@ -15023,7 +15052,6 @@
         <w:rPr>
           <w:noProof/>
         </w:rPr>
-        <w:lastRenderedPageBreak/>
         <w:drawing>
           <wp:inline distT="0" distB="0" distL="0" distR="0" wp14:anchorId="1B1CB04F" wp14:editId="17E88355">
             <wp:extent cx="5943600" cy="3241675"/>
@@ -15212,6 +15240,7 @@
     </w:p>
     <w:p>
       <w:r>
+        <w:lastRenderedPageBreak/>
         <w:t xml:space="preserve">The </w:t>
       </w:r>
       <w:r>
@@ -15275,7 +15304,6 @@
         </w:numPr>
       </w:pPr>
       <w:r>
-        <w:lastRenderedPageBreak/>
         <w:t xml:space="preserve">Click the </w:t>
       </w:r>
       <w:r>
@@ -15417,10 +15445,27 @@
       </w:r>
     </w:p>
     <w:p>
+      <w:r>
+        <w:rPr>
+          <w:b/>
+        </w:rPr>
+        <w:t>NOTE</w:t>
+      </w:r>
+      <w:r>
+        <w:t>: If you did not fully process your document, you may instead see only one line for the peptide GSY</w:t>
+      </w:r>
+      <w:r>
+        <w:t>NLQDLLAQ. The next note explains how to open a fully processed document.</w:t>
+      </w:r>
+      <w:bookmarkStart w:id="47" w:name="_GoBack"/>
+      <w:bookmarkEnd w:id="47"/>
+    </w:p>
+    <w:p>
       <w:pPr>
         <w:jc w:val="both"/>
       </w:pPr>
       <w:r>
+        <w:lastRenderedPageBreak/>
         <w:t>In this view, you get a simple list of peptides with a missing peak for any run.  You can easily see that there are 10</w:t>
       </w:r>
       <w:r>
@@ -15691,7 +15736,6 @@
         <w:pStyle w:val="Heading2"/>
       </w:pPr>
       <w:r>
-        <w:lastRenderedPageBreak/>
         <w:t>Initial multi-replicate i</w:t>
       </w:r>
       <w:r>
@@ -15908,6 +15952,7 @@
         <w:rPr>
           <w:noProof/>
         </w:rPr>
+        <w:lastRenderedPageBreak/>
         <w:drawing>
           <wp:inline distT="0" distB="0" distL="0" distR="0" wp14:anchorId="719ECCF7" wp14:editId="742A1211">
             <wp:extent cx="5943600" cy="2627080"/>
@@ -17336,7 +17381,7 @@
           <w:rPr>
             <w:noProof/>
           </w:rPr>
-          <w:t>39</w:t>
+          <w:t>62</w:t>
         </w:r>
         <w:r>
           <w:rPr>
@@ -23686,7 +23731,7 @@
 </file>
 
 <file path=customXml/itemProps1.xml><?xml version="1.0" encoding="utf-8"?>
-<ds:datastoreItem xmlns:ds="http://schemas.openxmlformats.org/officeDocument/2006/customXml" ds:itemID="{242E18C2-20B9-4682-991B-FE4987F86573}">
+<ds:datastoreItem xmlns:ds="http://schemas.openxmlformats.org/officeDocument/2006/customXml" ds:itemID="{5BD7E775-3EFA-4E79-8E10-740E86B9EE8B}">
   <ds:schemaRefs>
     <ds:schemaRef ds:uri="http://schemas.openxmlformats.org/officeDocument/2006/bibliography"/>
   </ds:schemaRefs>

</xml_diff>

<commit_message>
Update GroupStudies1TutorialTest so that it includes the last chapter of the tutorial.
</commit_message>
<xml_diff>
--- a/pwiz/pwiz_tools/Skyline/Documentation/Tutorials/Skyline Processing Grouped Study Data (part1).docx
+++ b/pwiz/pwiz_tools/Skyline/Documentation/Tutorials/Skyline Processing Grouped Study Data (part1).docx
@@ -242,11 +242,21 @@
       <w:r>
         <w:t xml:space="preserve">This tutorial </w:t>
       </w:r>
-      <w:r>
-        <w:t>is comprised of</w:t>
-      </w:r>
-      <w:r>
-        <w:t xml:space="preserve"> the following sections:</w:t>
+      <w:del w:id="0" w:author="nicksh" w:date="2015-04-16T17:00:00Z">
+        <w:r>
+          <w:delText>is comprised of</w:delText>
+        </w:r>
+        <w:r>
+          <w:delText xml:space="preserve"> </w:delText>
+        </w:r>
+      </w:del>
+      <w:ins w:id="1" w:author="nicksh" w:date="2015-04-16T17:00:00Z">
+        <w:r>
+          <w:t xml:space="preserve">comprises </w:t>
+        </w:r>
+      </w:ins>
+      <w:r>
+        <w:t>the following sections:</w:t>
       </w:r>
     </w:p>
     <w:p>
@@ -257,9 +267,14 @@
           <w:numId w:val="41"/>
         </w:numPr>
       </w:pPr>
-      <w:r>
-        <w:t>Getting Started</w:t>
-      </w:r>
+      <w:hyperlink w:anchor="_Getting_Started" w:history="1">
+        <w:r>
+          <w:rPr>
+            <w:rStyle w:val="Hyperlink"/>
+          </w:rPr>
+          <w:t>Getting Started</w:t>
+        </w:r>
+      </w:hyperlink>
     </w:p>
     <w:p>
       <w:pPr>
@@ -269,27 +284,50 @@
           <w:numId w:val="41"/>
         </w:numPr>
       </w:pPr>
-      <w:r>
-        <w:t xml:space="preserve">Differential </w:t>
-      </w:r>
-      <w:r>
-        <w:t>a</w:t>
-      </w:r>
-      <w:r>
-        <w:t xml:space="preserve">nalysis after </w:t>
-      </w:r>
-      <w:r>
-        <w:t>m</w:t>
-      </w:r>
-      <w:r>
-        <w:t xml:space="preserve">ethod </w:t>
-      </w:r>
-      <w:r>
-        <w:t>r</w:t>
-      </w:r>
-      <w:r>
-        <w:t>efinement</w:t>
-      </w:r>
+      <w:hyperlink w:anchor="_Differential_analysis_after" w:history="1">
+        <w:r>
+          <w:rPr>
+            <w:rStyle w:val="Hyperlink"/>
+          </w:rPr>
+          <w:t xml:space="preserve">Differential </w:t>
+        </w:r>
+        <w:r>
+          <w:rPr>
+            <w:rStyle w:val="Hyperlink"/>
+          </w:rPr>
+          <w:t>a</w:t>
+        </w:r>
+        <w:r>
+          <w:rPr>
+            <w:rStyle w:val="Hyperlink"/>
+          </w:rPr>
+          <w:t xml:space="preserve">nalysis after </w:t>
+        </w:r>
+        <w:r>
+          <w:rPr>
+            <w:rStyle w:val="Hyperlink"/>
+          </w:rPr>
+          <w:t>m</w:t>
+        </w:r>
+        <w:r>
+          <w:rPr>
+            <w:rStyle w:val="Hyperlink"/>
+          </w:rPr>
+          <w:t xml:space="preserve">ethod </w:t>
+        </w:r>
+        <w:r>
+          <w:rPr>
+            <w:rStyle w:val="Hyperlink"/>
+          </w:rPr>
+          <w:t>r</w:t>
+        </w:r>
+        <w:r>
+          <w:rPr>
+            <w:rStyle w:val="Hyperlink"/>
+          </w:rPr>
+          <w:t>efinement</w:t>
+        </w:r>
+      </w:hyperlink>
     </w:p>
     <w:p>
       <w:pPr>
@@ -299,9 +337,14 @@
           <w:numId w:val="41"/>
         </w:numPr>
       </w:pPr>
-      <w:r>
-        <w:t>Setting up to process multi-replicate data without reference standards</w:t>
-      </w:r>
+      <w:hyperlink w:anchor="_Setting_up_to" w:history="1">
+        <w:r>
+          <w:rPr>
+            <w:rStyle w:val="Hyperlink"/>
+          </w:rPr>
+          <w:t>Setting up to process multi-replicate data without reference standards</w:t>
+        </w:r>
+      </w:hyperlink>
     </w:p>
     <w:p>
       <w:pPr>
@@ -311,9 +354,14 @@
           <w:numId w:val="41"/>
         </w:numPr>
       </w:pPr>
-      <w:r>
-        <w:t>Scheduled SRM and peak truncation</w:t>
-      </w:r>
+      <w:hyperlink w:anchor="_Scheduled_SRM_and" w:history="1">
+        <w:r>
+          <w:rPr>
+            <w:rStyle w:val="Hyperlink"/>
+          </w:rPr>
+          <w:t>Scheduled SRM and peak truncation</w:t>
+        </w:r>
+      </w:hyperlink>
     </w:p>
     <w:p>
       <w:pPr>
@@ -323,9 +371,14 @@
           <w:numId w:val="41"/>
         </w:numPr>
       </w:pPr>
-      <w:r>
-        <w:t>Beginning multi-replicate data processing</w:t>
-      </w:r>
+      <w:hyperlink w:anchor="_Beginning_multi-replicate_data" w:history="1">
+        <w:r>
+          <w:rPr>
+            <w:rStyle w:val="Hyperlink"/>
+          </w:rPr>
+          <w:t>Beginning multi-replicate data processing</w:t>
+        </w:r>
+      </w:hyperlink>
     </w:p>
     <w:p>
       <w:pPr>
@@ -335,9 +388,14 @@
           <w:numId w:val="41"/>
         </w:numPr>
       </w:pPr>
-      <w:r>
-        <w:t>Global normalization standards</w:t>
-      </w:r>
+      <w:hyperlink w:anchor="_Global_normalization_standards" w:history="1">
+        <w:r>
+          <w:rPr>
+            <w:rStyle w:val="Hyperlink"/>
+          </w:rPr>
+          <w:t>Global normalization standards</w:t>
+        </w:r>
+      </w:hyperlink>
     </w:p>
     <w:p>
       <w:pPr>
@@ -347,9 +405,14 @@
           <w:numId w:val="41"/>
         </w:numPr>
       </w:pPr>
-      <w:r>
-        <w:t>Continuing multi-replicate data processing</w:t>
-      </w:r>
+      <w:hyperlink w:anchor="_Continuing_multi-replicate_data" w:history="1">
+        <w:r>
+          <w:rPr>
+            <w:rStyle w:val="Hyperlink"/>
+          </w:rPr>
+          <w:t>Continuing multi-replicate data processing</w:t>
+        </w:r>
+      </w:hyperlink>
     </w:p>
     <w:p>
       <w:pPr>
@@ -359,30 +422,56 @@
           <w:numId w:val="41"/>
         </w:numPr>
       </w:pPr>
-      <w:r>
-        <w:t>Preparing for s</w:t>
-      </w:r>
-      <w:r>
-        <w:t xml:space="preserve">tatistical </w:t>
-      </w:r>
-      <w:r>
-        <w:t>a</w:t>
-      </w:r>
-      <w:r>
-        <w:t xml:space="preserve">nalysis with </w:t>
-      </w:r>
-      <w:r>
-        <w:t>r</w:t>
-      </w:r>
-      <w:r>
-        <w:t xml:space="preserve">eplicate </w:t>
-      </w:r>
-      <w:r>
-        <w:t>a</w:t>
-      </w:r>
-      <w:r>
-        <w:t>nnotations</w:t>
-      </w:r>
+      <w:hyperlink w:anchor="_Preparing_for_statistical" w:history="1">
+        <w:r>
+          <w:rPr>
+            <w:rStyle w:val="Hyperlink"/>
+          </w:rPr>
+          <w:t>Preparing for s</w:t>
+        </w:r>
+        <w:r>
+          <w:rPr>
+            <w:rStyle w:val="Hyperlink"/>
+          </w:rPr>
+          <w:t xml:space="preserve">tatistical </w:t>
+        </w:r>
+        <w:r>
+          <w:rPr>
+            <w:rStyle w:val="Hyperlink"/>
+          </w:rPr>
+          <w:t>a</w:t>
+        </w:r>
+        <w:r>
+          <w:rPr>
+            <w:rStyle w:val="Hyperlink"/>
+          </w:rPr>
+          <w:t xml:space="preserve">nalysis with </w:t>
+        </w:r>
+        <w:r>
+          <w:rPr>
+            <w:rStyle w:val="Hyperlink"/>
+          </w:rPr>
+          <w:t>r</w:t>
+        </w:r>
+        <w:r>
+          <w:rPr>
+            <w:rStyle w:val="Hyperlink"/>
+          </w:rPr>
+          <w:t xml:space="preserve">eplicate </w:t>
+        </w:r>
+        <w:r>
+          <w:rPr>
+            <w:rStyle w:val="Hyperlink"/>
+          </w:rPr>
+          <w:t>a</w:t>
+        </w:r>
+        <w:r>
+          <w:rPr>
+            <w:rStyle w:val="Hyperlink"/>
+          </w:rPr>
+          <w:t>nnotations</w:t>
+        </w:r>
+      </w:hyperlink>
     </w:p>
     <w:p>
       <w:pPr>
@@ -392,27 +481,50 @@
           <w:numId w:val="41"/>
         </w:numPr>
       </w:pPr>
-      <w:r>
-        <w:t xml:space="preserve">Annotating </w:t>
-      </w:r>
-      <w:r>
-        <w:t>p</w:t>
-      </w:r>
-      <w:r>
-        <w:t xml:space="preserve">eptides with </w:t>
-      </w:r>
-      <w:r>
-        <w:t>p</w:t>
-      </w:r>
-      <w:r>
-        <w:t xml:space="preserve">roblem </w:t>
-      </w:r>
-      <w:r>
-        <w:t>p</w:t>
-      </w:r>
-      <w:r>
-        <w:t>eaks</w:t>
-      </w:r>
+      <w:hyperlink w:anchor="_Annotating_Peptides_with" w:history="1">
+        <w:r>
+          <w:rPr>
+            <w:rStyle w:val="Hyperlink"/>
+          </w:rPr>
+          <w:t xml:space="preserve">Annotating </w:t>
+        </w:r>
+        <w:r>
+          <w:rPr>
+            <w:rStyle w:val="Hyperlink"/>
+          </w:rPr>
+          <w:t>p</w:t>
+        </w:r>
+        <w:r>
+          <w:rPr>
+            <w:rStyle w:val="Hyperlink"/>
+          </w:rPr>
+          <w:t xml:space="preserve">eptides with </w:t>
+        </w:r>
+        <w:r>
+          <w:rPr>
+            <w:rStyle w:val="Hyperlink"/>
+          </w:rPr>
+          <w:t>p</w:t>
+        </w:r>
+        <w:r>
+          <w:rPr>
+            <w:rStyle w:val="Hyperlink"/>
+          </w:rPr>
+          <w:t xml:space="preserve">roblem </w:t>
+        </w:r>
+        <w:r>
+          <w:rPr>
+            <w:rStyle w:val="Hyperlink"/>
+          </w:rPr>
+          <w:t>p</w:t>
+        </w:r>
+        <w:r>
+          <w:rPr>
+            <w:rStyle w:val="Hyperlink"/>
+          </w:rPr>
+          <w:t>eaks</w:t>
+        </w:r>
+      </w:hyperlink>
     </w:p>
     <w:p>
       <w:pPr>
@@ -421,28 +533,54 @@
           <w:ilvl w:val="0"/>
           <w:numId w:val="41"/>
         </w:numPr>
-      </w:pPr>
-      <w:r>
-        <w:t xml:space="preserve">Initial </w:t>
-      </w:r>
-      <w:r>
-        <w:t>m</w:t>
-      </w:r>
-      <w:r>
-        <w:t>ulti-</w:t>
-      </w:r>
-      <w:r>
-        <w:t>r</w:t>
-      </w:r>
-      <w:r>
-        <w:t xml:space="preserve">eplicate </w:t>
-      </w:r>
-      <w:r>
-        <w:t>i</w:t>
-      </w:r>
-      <w:r>
-        <w:t>nspection in Skyline</w:t>
-      </w:r>
+        <w:rPr>
+          <w:ins w:id="2" w:author="nicksh" w:date="2015-04-16T16:59:00Z"/>
+        </w:rPr>
+      </w:pPr>
+      <w:hyperlink w:anchor="_Initial_multi-replicate_inspection" w:history="1">
+        <w:r>
+          <w:rPr>
+            <w:rStyle w:val="Hyperlink"/>
+          </w:rPr>
+          <w:t xml:space="preserve">Initial </w:t>
+        </w:r>
+        <w:r>
+          <w:rPr>
+            <w:rStyle w:val="Hyperlink"/>
+          </w:rPr>
+          <w:t>m</w:t>
+        </w:r>
+        <w:r>
+          <w:rPr>
+            <w:rStyle w:val="Hyperlink"/>
+          </w:rPr>
+          <w:t>ulti-</w:t>
+        </w:r>
+        <w:r>
+          <w:rPr>
+            <w:rStyle w:val="Hyperlink"/>
+          </w:rPr>
+          <w:t>r</w:t>
+        </w:r>
+        <w:r>
+          <w:rPr>
+            <w:rStyle w:val="Hyperlink"/>
+          </w:rPr>
+          <w:t xml:space="preserve">eplicate </w:t>
+        </w:r>
+        <w:r>
+          <w:rPr>
+            <w:rStyle w:val="Hyperlink"/>
+          </w:rPr>
+          <w:t>i</w:t>
+        </w:r>
+        <w:r>
+          <w:rPr>
+            <w:rStyle w:val="Hyperlink"/>
+          </w:rPr>
+          <w:t>nspection in Skyline</w:t>
+        </w:r>
+      </w:hyperlink>
     </w:p>
     <w:p>
       <w:pPr>
@@ -451,15 +589,66 @@
           <w:ilvl w:val="0"/>
           <w:numId w:val="41"/>
         </w:numPr>
-      </w:pPr>
-      <w:r>
-        <w:t>Conclusion</w:t>
-      </w:r>
+        <w:rPr>
+          <w:rStyle w:val="Hyperlink"/>
+        </w:rPr>
+      </w:pPr>
+      <w:r>
+        <w:fldChar w:fldCharType="begin"/>
+      </w:r>
+      <w:r>
+        <w:instrText xml:space="preserve"> HYPERLINK  \l "_Simple_group_comparisons" </w:instrText>
+      </w:r>
+      <w:r>
+        <w:fldChar w:fldCharType="separate"/>
+      </w:r>
+      <w:ins w:id="3" w:author="nicksh" w:date="2015-04-16T16:59:00Z">
+        <w:r>
+          <w:rPr>
+            <w:rStyle w:val="Hyperlink"/>
+          </w:rPr>
+          <w:t>Simple group comparisons in Skyline</w:t>
+        </w:r>
+      </w:ins>
+    </w:p>
+    <w:p>
+      <w:pPr>
+        <w:pStyle w:val="ListParagraph"/>
+        <w:numPr>
+          <w:ilvl w:val="0"/>
+          <w:numId w:val="41"/>
+        </w:numPr>
+      </w:pPr>
+      <w:r>
+        <w:fldChar w:fldCharType="end"/>
+      </w:r>
+      <w:hyperlink w:anchor="_Conclusion" w:history="1">
+        <w:r>
+          <w:rPr>
+            <w:rStyle w:val="Hyperlink"/>
+          </w:rPr>
+          <w:t>Con</w:t>
+        </w:r>
+        <w:r>
+          <w:rPr>
+            <w:rStyle w:val="Hyperlink"/>
+          </w:rPr>
+          <w:t>c</w:t>
+        </w:r>
+        <w:r>
+          <w:rPr>
+            <w:rStyle w:val="Hyperlink"/>
+          </w:rPr>
+          <w:t>lusion</w:t>
+        </w:r>
+      </w:hyperlink>
     </w:p>
     <w:p>
       <w:pPr>
         <w:pStyle w:val="Heading1"/>
       </w:pPr>
+      <w:bookmarkStart w:id="4" w:name="_Getting_Started"/>
+      <w:bookmarkEnd w:id="4"/>
       <w:r>
         <w:t>Getting Started</w:t>
       </w:r>
@@ -630,6 +819,8 @@
       <w:pPr>
         <w:pStyle w:val="Heading1"/>
       </w:pPr>
+      <w:bookmarkStart w:id="5" w:name="_Differential_analysis_after"/>
+      <w:bookmarkEnd w:id="5"/>
       <w:r>
         <w:t xml:space="preserve">Differential </w:t>
       </w:r>
@@ -1089,15 +1280,7 @@
         <w:t>elution of the targeted y-ions</w:t>
       </w:r>
       <w:r>
-        <w:t xml:space="preserve"> (2 with 3 ions, 5 with 4 ions, 27 with 5 </w:t>
-      </w:r>
-      <w:proofErr w:type="gramStart"/>
-      <w:r>
-        <w:t>ions</w:t>
-      </w:r>
-      <w:proofErr w:type="gramEnd"/>
-      <w:r>
-        <w:t xml:space="preserve"> and 103 with 6 ions)</w:t>
+        <w:t xml:space="preserve"> (2 with 3 ions, 5 with 4 ions, 27 with 5 ions and 103 with 6 ions)</w:t>
       </w:r>
       <w:r>
         <w:t>.</w:t>
@@ -1203,7 +1386,7 @@
           <v:shape id="_x0000_i1025" type="#_x0000_t75" style="width:468pt;height:330.75pt" o:ole="">
             <v:imagedata r:id="rId11" o:title=""/>
           </v:shape>
-          <o:OLEObject Type="Embed" ProgID="Unknown" ShapeID="_x0000_i1025" DrawAspect="Content" ObjectID="_1489943067" r:id="rId12"/>
+          <o:OLEObject Type="Embed" ProgID="Unknown" ShapeID="_x0000_i1025" DrawAspect="Content" ObjectID="_1490710194" r:id="rId12"/>
         </w:object>
       </w:r>
     </w:p>
@@ -1724,6 +1907,8 @@
       <w:pPr>
         <w:pStyle w:val="Heading2"/>
       </w:pPr>
+      <w:bookmarkStart w:id="6" w:name="_Setting_up_to"/>
+      <w:bookmarkEnd w:id="6"/>
       <w:r>
         <w:t>Setting up to process</w:t>
       </w:r>
@@ -3191,6 +3376,8 @@
       <w:pPr>
         <w:pStyle w:val="Heading2"/>
       </w:pPr>
+      <w:bookmarkStart w:id="7" w:name="_Scheduled_SRM_and"/>
+      <w:bookmarkEnd w:id="7"/>
       <w:r>
         <w:t>Scheduled SRM and peak truncation</w:t>
       </w:r>
@@ -3902,13 +4089,13 @@
       <w:r>
         <w:t xml:space="preserve">Click the bars for </w:t>
       </w:r>
-      <w:bookmarkStart w:id="0" w:name="OLE_LINK1"/>
-      <w:bookmarkStart w:id="1" w:name="OLE_LINK2"/>
+      <w:bookmarkStart w:id="8" w:name="OLE_LINK1"/>
+      <w:bookmarkStart w:id="9" w:name="OLE_LINK2"/>
       <w:r>
         <w:t>D_108_REP2</w:t>
       </w:r>
-      <w:bookmarkEnd w:id="0"/>
-      <w:bookmarkEnd w:id="1"/>
+      <w:bookmarkEnd w:id="8"/>
+      <w:bookmarkEnd w:id="9"/>
       <w:r>
         <w:t xml:space="preserve"> in the </w:t>
       </w:r>
@@ -3957,13 +4144,13 @@
       <w:r>
         <w:t xml:space="preserve">Click the bars for </w:t>
       </w:r>
-      <w:bookmarkStart w:id="2" w:name="OLE_LINK3"/>
-      <w:bookmarkStart w:id="3" w:name="OLE_LINK4"/>
+      <w:bookmarkStart w:id="10" w:name="OLE_LINK3"/>
+      <w:bookmarkStart w:id="11" w:name="OLE_LINK4"/>
       <w:r>
         <w:t xml:space="preserve">D_162_REP3 </w:t>
       </w:r>
-      <w:bookmarkEnd w:id="2"/>
-      <w:bookmarkEnd w:id="3"/>
+      <w:bookmarkEnd w:id="10"/>
+      <w:bookmarkEnd w:id="11"/>
       <w:r>
         <w:t xml:space="preserve">in the </w:t>
       </w:r>
@@ -5044,13 +5231,13 @@
       <w:r>
         <w:t xml:space="preserve"> link for </w:t>
       </w:r>
-      <w:bookmarkStart w:id="4" w:name="OLE_LINK5"/>
-      <w:bookmarkStart w:id="5" w:name="OLE_LINK6"/>
+      <w:bookmarkStart w:id="12" w:name="OLE_LINK5"/>
+      <w:bookmarkStart w:id="13" w:name="OLE_LINK6"/>
       <w:r>
         <w:t>DFATVYVDAVK</w:t>
       </w:r>
-      <w:bookmarkEnd w:id="4"/>
-      <w:bookmarkEnd w:id="5"/>
+      <w:bookmarkEnd w:id="12"/>
+      <w:bookmarkEnd w:id="13"/>
       <w:r>
         <w:t>.</w:t>
       </w:r>
@@ -5196,8 +5383,8 @@
       <w:r>
         <w:t xml:space="preserve"> peptide </w:t>
       </w:r>
-      <w:bookmarkStart w:id="6" w:name="OLE_LINK7"/>
-      <w:bookmarkStart w:id="7" w:name="OLE_LINK8"/>
+      <w:bookmarkStart w:id="14" w:name="OLE_LINK7"/>
+      <w:bookmarkStart w:id="15" w:name="OLE_LINK8"/>
       <w:r>
         <w:t>R.</w:t>
       </w:r>
@@ -5225,13 +5412,15 @@
       <w:r>
         <w:t>.L [237, 247]</w:t>
       </w:r>
-      <w:bookmarkEnd w:id="6"/>
-      <w:bookmarkEnd w:id="7"/>
+      <w:bookmarkEnd w:id="14"/>
+      <w:bookmarkEnd w:id="15"/>
     </w:p>
     <w:p>
       <w:pPr>
         <w:pStyle w:val="Heading2"/>
       </w:pPr>
+      <w:bookmarkStart w:id="16" w:name="_Beginning_multi-replicate_data"/>
+      <w:bookmarkEnd w:id="16"/>
       <w:r>
         <w:t>Beginning</w:t>
       </w:r>
@@ -6082,13 +6271,13 @@
       <w:r>
         <w:t xml:space="preserve">, </w:t>
       </w:r>
-      <w:bookmarkStart w:id="8" w:name="OLE_LINK9"/>
-      <w:bookmarkStart w:id="9" w:name="OLE_LINK10"/>
+      <w:bookmarkStart w:id="17" w:name="OLE_LINK9"/>
+      <w:bookmarkStart w:id="18" w:name="OLE_LINK10"/>
       <w:r>
         <w:t>R.GSYNLQDLLAQAK.L [378, 390]</w:t>
       </w:r>
-      <w:bookmarkEnd w:id="8"/>
-      <w:bookmarkEnd w:id="9"/>
+      <w:bookmarkEnd w:id="17"/>
+      <w:bookmarkEnd w:id="18"/>
       <w:r>
         <w:t>,</w:t>
       </w:r>
@@ -6193,13 +6382,13 @@
       <w:r>
         <w:t xml:space="preserve"> view to review the first few replicates until you come to the first problem, </w:t>
       </w:r>
-      <w:bookmarkStart w:id="10" w:name="OLE_LINK11"/>
-      <w:bookmarkStart w:id="11" w:name="OLE_LINK12"/>
+      <w:bookmarkStart w:id="19" w:name="OLE_LINK11"/>
+      <w:bookmarkStart w:id="20" w:name="OLE_LINK12"/>
       <w:r>
         <w:t>D_103_REP3</w:t>
       </w:r>
-      <w:bookmarkEnd w:id="10"/>
-      <w:bookmarkEnd w:id="11"/>
+      <w:bookmarkEnd w:id="19"/>
+      <w:bookmarkEnd w:id="20"/>
       <w:r>
         <w:t>.</w:t>
       </w:r>
@@ -6507,14 +6696,14 @@
       <w:r>
         <w:t xml:space="preserve">missing peaks.  You will even start to see some cases of peak truncation.  When you get to </w:t>
       </w:r>
-      <w:bookmarkStart w:id="12" w:name="OLE_LINK13"/>
-      <w:bookmarkStart w:id="13" w:name="OLE_LINK14"/>
+      <w:bookmarkStart w:id="21" w:name="OLE_LINK13"/>
+      <w:bookmarkStart w:id="22" w:name="OLE_LINK14"/>
       <w:r>
         <w:lastRenderedPageBreak/>
         <w:t>H_148_REP2</w:t>
       </w:r>
-      <w:bookmarkEnd w:id="12"/>
-      <w:bookmarkEnd w:id="13"/>
+      <w:bookmarkEnd w:id="21"/>
+      <w:bookmarkEnd w:id="22"/>
       <w:r>
         <w:t>, you will see a case where Skyline has chosen the peak at 33.9 minutes, but part of the correct peak is still visible.</w:t>
       </w:r>
@@ -6873,15 +7062,15 @@
       <w:r>
         <w:t xml:space="preserve">grouped together.  For the peptide </w:t>
       </w:r>
-      <w:bookmarkStart w:id="14" w:name="OLE_LINK15"/>
-      <w:bookmarkStart w:id="15" w:name="OLE_LINK16"/>
-      <w:bookmarkStart w:id="16" w:name="OLE_LINK17"/>
+      <w:bookmarkStart w:id="23" w:name="OLE_LINK15"/>
+      <w:bookmarkStart w:id="24" w:name="OLE_LINK16"/>
+      <w:bookmarkStart w:id="25" w:name="OLE_LINK17"/>
       <w:r>
         <w:t>TSDQIHFFFAK</w:t>
       </w:r>
-      <w:bookmarkEnd w:id="14"/>
-      <w:bookmarkEnd w:id="15"/>
-      <w:bookmarkEnd w:id="16"/>
+      <w:bookmarkEnd w:id="23"/>
+      <w:bookmarkEnd w:id="24"/>
+      <w:bookmarkEnd w:id="25"/>
       <w:r>
         <w:t xml:space="preserve"> the retention times look like:</w:t>
       </w:r>
@@ -7306,13 +7495,13 @@
       <w:r>
         <w:t xml:space="preserve">Finishing this section with the peptide </w:t>
       </w:r>
-      <w:bookmarkStart w:id="17" w:name="OLE_LINK18"/>
-      <w:bookmarkStart w:id="18" w:name="OLE_LINK19"/>
+      <w:bookmarkStart w:id="26" w:name="OLE_LINK18"/>
+      <w:bookmarkStart w:id="27" w:name="OLE_LINK19"/>
       <w:r>
         <w:t>FGLYSDQMR</w:t>
       </w:r>
-      <w:bookmarkEnd w:id="17"/>
-      <w:bookmarkEnd w:id="18"/>
+      <w:bookmarkEnd w:id="26"/>
+      <w:bookmarkEnd w:id="27"/>
       <w:r>
         <w:t xml:space="preserve">, you can see in the </w:t>
       </w:r>
@@ -7432,6 +7621,8 @@
       <w:pPr>
         <w:pStyle w:val="Heading2"/>
       </w:pPr>
+      <w:bookmarkStart w:id="28" w:name="_Global_normalization_standards"/>
+      <w:bookmarkEnd w:id="28"/>
       <w:r>
         <w:t>Global normalization standards</w:t>
       </w:r>
@@ -7570,28 +7761,28 @@
       <w:r>
         <w:t xml:space="preserve">This should move the selection to </w:t>
       </w:r>
-      <w:bookmarkStart w:id="19" w:name="OLE_LINK20"/>
-      <w:bookmarkStart w:id="20" w:name="OLE_LINK21"/>
+      <w:bookmarkStart w:id="29" w:name="OLE_LINK20"/>
+      <w:bookmarkStart w:id="30" w:name="OLE_LINK21"/>
       <w:r>
         <w:t>AFGLSSPR</w:t>
       </w:r>
-      <w:bookmarkEnd w:id="19"/>
-      <w:bookmarkEnd w:id="20"/>
+      <w:bookmarkEnd w:id="29"/>
+      <w:bookmarkEnd w:id="30"/>
       <w:r>
         <w:t xml:space="preserve">, </w:t>
       </w:r>
       <w:r>
         <w:t xml:space="preserve">the last peptide in the document.  The three peptides HLNGFSVPR, </w:t>
       </w:r>
-      <w:bookmarkStart w:id="21" w:name="OLE_LINK22"/>
-      <w:bookmarkStart w:id="22" w:name="OLE_LINK23"/>
-      <w:bookmarkStart w:id="23" w:name="OLE_LINK24"/>
+      <w:bookmarkStart w:id="31" w:name="OLE_LINK22"/>
+      <w:bookmarkStart w:id="32" w:name="OLE_LINK23"/>
+      <w:bookmarkStart w:id="33" w:name="OLE_LINK24"/>
       <w:r>
         <w:t xml:space="preserve">VVLSGSDATLAYSAFK </w:t>
       </w:r>
-      <w:bookmarkEnd w:id="21"/>
-      <w:bookmarkEnd w:id="22"/>
-      <w:bookmarkEnd w:id="23"/>
+      <w:bookmarkEnd w:id="31"/>
+      <w:bookmarkEnd w:id="32"/>
+      <w:bookmarkEnd w:id="33"/>
       <w:r>
         <w:t xml:space="preserve">and AFGLSSPR grouped in the list named “S” are the injected C. </w:t>
       </w:r>
@@ -7737,13 +7928,13 @@
         <w:lastRenderedPageBreak/>
         <w:t xml:space="preserve">Moving to the peptide </w:t>
       </w:r>
-      <w:bookmarkStart w:id="24" w:name="OLE_LINK25"/>
-      <w:bookmarkStart w:id="25" w:name="OLE_LINK26"/>
+      <w:bookmarkStart w:id="34" w:name="OLE_LINK25"/>
+      <w:bookmarkStart w:id="35" w:name="OLE_LINK26"/>
       <w:r>
         <w:t>HLNGFSVPR</w:t>
       </w:r>
-      <w:bookmarkEnd w:id="24"/>
-      <w:bookmarkEnd w:id="25"/>
+      <w:bookmarkEnd w:id="34"/>
+      <w:bookmarkEnd w:id="35"/>
       <w:r>
         <w:t xml:space="preserve">, you will </w:t>
       </w:r>
@@ -9117,6 +9308,8 @@
       <w:pPr>
         <w:pStyle w:val="Heading2"/>
       </w:pPr>
+      <w:bookmarkStart w:id="36" w:name="_Continuing_multi-replicate_data"/>
+      <w:bookmarkEnd w:id="36"/>
       <w:r>
         <w:t>Continuing multi-replicate data processing</w:t>
       </w:r>
@@ -9143,20 +9336,20 @@
       <w:r>
         <w:t xml:space="preserve"> for this experiment by selecting the peptide </w:t>
       </w:r>
-      <w:bookmarkStart w:id="26" w:name="OLE_LINK27"/>
-      <w:bookmarkStart w:id="27" w:name="OLE_LINK28"/>
-      <w:bookmarkStart w:id="28" w:name="OLE_LINK31"/>
-      <w:bookmarkStart w:id="29" w:name="OLE_LINK32"/>
+      <w:bookmarkStart w:id="37" w:name="OLE_LINK27"/>
+      <w:bookmarkStart w:id="38" w:name="OLE_LINK28"/>
+      <w:bookmarkStart w:id="39" w:name="OLE_LINK31"/>
+      <w:bookmarkStart w:id="40" w:name="OLE_LINK32"/>
       <w:r>
         <w:t>DVFSQQADLSR</w:t>
       </w:r>
-      <w:bookmarkEnd w:id="26"/>
-      <w:bookmarkEnd w:id="27"/>
+      <w:bookmarkEnd w:id="37"/>
+      <w:bookmarkEnd w:id="38"/>
       <w:r>
         <w:t xml:space="preserve"> </w:t>
       </w:r>
-      <w:bookmarkEnd w:id="28"/>
-      <w:bookmarkEnd w:id="29"/>
+      <w:bookmarkEnd w:id="39"/>
+      <w:bookmarkEnd w:id="40"/>
       <w:r>
         <w:t>above the “S” standard peptides list.</w:t>
       </w:r>
@@ -9284,13 +9477,13 @@
       <w:r>
         <w:t xml:space="preserve"> the list until you reach the peptide </w:t>
       </w:r>
-      <w:bookmarkStart w:id="30" w:name="OLE_LINK29"/>
-      <w:bookmarkStart w:id="31" w:name="OLE_LINK30"/>
+      <w:bookmarkStart w:id="41" w:name="OLE_LINK29"/>
+      <w:bookmarkStart w:id="42" w:name="OLE_LINK30"/>
       <w:r>
         <w:t>IFSQQADLSR</w:t>
       </w:r>
-      <w:bookmarkEnd w:id="30"/>
-      <w:bookmarkEnd w:id="31"/>
+      <w:bookmarkEnd w:id="41"/>
+      <w:bookmarkEnd w:id="42"/>
       <w:r>
         <w:t>. Y</w:t>
       </w:r>
@@ -9340,13 +9533,13 @@
       <w:r>
         <w:t xml:space="preserve"> </w:t>
       </w:r>
-      <w:bookmarkStart w:id="32" w:name="OLE_LINK33"/>
-      <w:bookmarkStart w:id="33" w:name="OLE_LINK34"/>
+      <w:bookmarkStart w:id="43" w:name="OLE_LINK33"/>
+      <w:bookmarkStart w:id="44" w:name="OLE_LINK34"/>
       <w:r>
         <w:t>H_146_REP1</w:t>
       </w:r>
-      <w:bookmarkEnd w:id="32"/>
-      <w:bookmarkEnd w:id="33"/>
+      <w:bookmarkEnd w:id="43"/>
+      <w:bookmarkEnd w:id="44"/>
       <w:r>
         <w:t xml:space="preserve"> </w:t>
       </w:r>
@@ -9738,13 +9931,13 @@
       <w:r>
         <w:t xml:space="preserve">peptide </w:t>
       </w:r>
-      <w:bookmarkStart w:id="34" w:name="OLE_LINK35"/>
-      <w:bookmarkStart w:id="35" w:name="OLE_LINK36"/>
+      <w:bookmarkStart w:id="45" w:name="OLE_LINK35"/>
+      <w:bookmarkStart w:id="46" w:name="OLE_LINK36"/>
       <w:r>
         <w:t>MLSGFIPLKPTVK</w:t>
       </w:r>
-      <w:bookmarkEnd w:id="34"/>
-      <w:bookmarkEnd w:id="35"/>
+      <w:bookmarkEnd w:id="45"/>
+      <w:bookmarkEnd w:id="46"/>
       <w:r>
         <w:t xml:space="preserve">, however, you will see much more variance in the </w:t>
       </w:r>
@@ -10704,13 +10897,13 @@
       <w:r>
         <w:t xml:space="preserve">Continue to the peptides above.  At the peptide </w:t>
       </w:r>
-      <w:bookmarkStart w:id="36" w:name="OLE_LINK37"/>
-      <w:bookmarkStart w:id="37" w:name="OLE_LINK38"/>
+      <w:bookmarkStart w:id="47" w:name="OLE_LINK37"/>
+      <w:bookmarkStart w:id="48" w:name="OLE_LINK38"/>
       <w:r>
         <w:t>GMYESLPVVAVK</w:t>
       </w:r>
-      <w:bookmarkEnd w:id="36"/>
-      <w:bookmarkEnd w:id="37"/>
+      <w:bookmarkEnd w:id="47"/>
+      <w:bookmarkEnd w:id="48"/>
       <w:r>
         <w:t xml:space="preserve">, you will see such poor consistency in the summary plots that you should </w:t>
       </w:r>
@@ -10726,13 +10919,13 @@
       <w:r>
         <w:t xml:space="preserve">integration.  The peptide </w:t>
       </w:r>
-      <w:bookmarkStart w:id="38" w:name="OLE_LINK39"/>
-      <w:bookmarkStart w:id="39" w:name="OLE_LINK40"/>
+      <w:bookmarkStart w:id="49" w:name="OLE_LINK39"/>
+      <w:bookmarkStart w:id="50" w:name="OLE_LINK40"/>
       <w:r>
         <w:t>ETGLMAFTNLK</w:t>
       </w:r>
-      <w:bookmarkEnd w:id="38"/>
-      <w:bookmarkEnd w:id="39"/>
+      <w:bookmarkEnd w:id="49"/>
+      <w:bookmarkEnd w:id="50"/>
       <w:r>
         <w:t xml:space="preserve"> </w:t>
       </w:r>
@@ -10947,23 +11140,23 @@
       <w:r>
         <w:t>(</w:t>
       </w:r>
-      <w:bookmarkStart w:id="40" w:name="OLE_LINK41"/>
-      <w:bookmarkStart w:id="41" w:name="OLE_LINK42"/>
+      <w:bookmarkStart w:id="51" w:name="OLE_LINK41"/>
+      <w:bookmarkStart w:id="52" w:name="OLE_LINK42"/>
       <w:r>
         <w:t>YANVIAYDHSR</w:t>
       </w:r>
-      <w:bookmarkEnd w:id="40"/>
-      <w:bookmarkEnd w:id="41"/>
+      <w:bookmarkEnd w:id="51"/>
+      <w:bookmarkEnd w:id="52"/>
       <w:r>
         <w:t xml:space="preserve"> and </w:t>
       </w:r>
-      <w:bookmarkStart w:id="42" w:name="OLE_LINK43"/>
-      <w:bookmarkStart w:id="43" w:name="OLE_LINK44"/>
+      <w:bookmarkStart w:id="53" w:name="OLE_LINK43"/>
+      <w:bookmarkStart w:id="54" w:name="OLE_LINK44"/>
       <w:r>
         <w:t>TDEDVPSGPPR</w:t>
       </w:r>
-      <w:bookmarkEnd w:id="42"/>
-      <w:bookmarkEnd w:id="43"/>
+      <w:bookmarkEnd w:id="53"/>
+      <w:bookmarkEnd w:id="54"/>
       <w:r>
         <w:t xml:space="preserve">) </w:t>
       </w:r>
@@ -11362,13 +11555,13 @@
       <w:r>
         <w:t xml:space="preserve"> </w:t>
       </w:r>
-      <w:bookmarkStart w:id="44" w:name="OLE_LINK45"/>
-      <w:bookmarkStart w:id="45" w:name="OLE_LINK46"/>
+      <w:bookmarkStart w:id="55" w:name="OLE_LINK45"/>
+      <w:bookmarkStart w:id="56" w:name="OLE_LINK46"/>
       <w:r>
         <w:t>SPQGLGASTAEISAR</w:t>
       </w:r>
-      <w:bookmarkEnd w:id="44"/>
-      <w:bookmarkEnd w:id="45"/>
+      <w:bookmarkEnd w:id="55"/>
+      <w:bookmarkEnd w:id="56"/>
       <w:r>
         <w:t>.</w:t>
       </w:r>
@@ -11404,7 +11597,7 @@
       <w:r>
         <w:t xml:space="preserve">the peptide </w:t>
       </w:r>
-      <w:bookmarkStart w:id="46" w:name="OLE_LINK47"/>
+      <w:bookmarkStart w:id="57" w:name="OLE_LINK47"/>
       <w:r>
         <w:rPr>
           <w:b/>
@@ -11420,7 +11613,7 @@
         </w:rPr>
         <w:t>SSLLWAGAAWLR</w:t>
       </w:r>
-      <w:bookmarkEnd w:id="46"/>
+      <w:bookmarkEnd w:id="57"/>
       <w:r>
         <w:rPr>
           <w:color w:val="000000"/>
@@ -12485,6 +12678,8 @@
       <w:pPr>
         <w:pStyle w:val="Heading2"/>
       </w:pPr>
+      <w:bookmarkStart w:id="58" w:name="_Preparing_for_statistical"/>
+      <w:bookmarkEnd w:id="58"/>
       <w:r>
         <w:t>Preparing for statistical a</w:t>
       </w:r>
@@ -14014,6 +14209,8 @@
       <w:pPr>
         <w:pStyle w:val="Heading2"/>
       </w:pPr>
+      <w:bookmarkStart w:id="59" w:name="_Annotating_Peptides_with"/>
+      <w:bookmarkEnd w:id="59"/>
       <w:r>
         <w:t>Annotating Peptides with Problem Peaks</w:t>
       </w:r>
@@ -16160,6 +16357,8 @@
       <w:pPr>
         <w:pStyle w:val="Heading2"/>
       </w:pPr>
+      <w:bookmarkStart w:id="60" w:name="_Initial_multi-replicate_inspection"/>
+      <w:bookmarkEnd w:id="60"/>
       <w:r>
         <w:t>Initial multi-replicate i</w:t>
       </w:r>
@@ -17369,6 +17568,8 @@
       <w:pPr>
         <w:pStyle w:val="Heading2"/>
       </w:pPr>
+      <w:bookmarkStart w:id="61" w:name="_Simple_group_comparisons"/>
+      <w:bookmarkEnd w:id="61"/>
       <w:r>
         <w:t>Simple group c</w:t>
       </w:r>
@@ -17460,13 +17661,7 @@
         <w:rPr>
           <w:b/>
         </w:rPr>
-        <w:t>Group Comparison</w:t>
-      </w:r>
-      <w:r>
-        <w:rPr>
-          <w:b/>
-        </w:rPr>
-        <w:t>s</w:t>
+        <w:t>Group Comparisons</w:t>
       </w:r>
       <w:r>
         <w:t xml:space="preserve"> tab of the </w:t>
@@ -18393,10 +18588,7 @@
         <w:t>Change Settings</w:t>
       </w:r>
       <w:r>
-        <w:t xml:space="preserve"> text in the menu above the toolbar in the grid view.</w:t>
-      </w:r>
-      <w:r>
-        <w:t xml:space="preserve"> </w:t>
+        <w:t xml:space="preserve"> text in the menu above the toolbar in the grid view. </w:t>
       </w:r>
     </w:p>
     <w:p>
@@ -18417,13 +18609,7 @@
         <w:t>Identity annotation</w:t>
       </w:r>
       <w:r>
-        <w:t xml:space="preserve"> choose </w:t>
-      </w:r>
-      <w:r>
-        <w:t>the empty element at the top</w:t>
-      </w:r>
-      <w:r>
-        <w:t>.</w:t>
+        <w:t xml:space="preserve"> choose the empty element at the top.</w:t>
       </w:r>
     </w:p>
     <w:p>
@@ -18895,13 +19081,7 @@
         <w:jc w:val="both"/>
       </w:pPr>
       <w:r>
-        <w:t xml:space="preserve">Scroll down the grid until you find the </w:t>
-      </w:r>
-      <w:r>
-        <w:t>VVLSGSDATLAYSAFK</w:t>
-      </w:r>
-      <w:r>
-        <w:t xml:space="preserve"> peptide in the “S” protein.</w:t>
+        <w:t>Scroll down the grid until you find the VVLSGSDATLAYSAFK peptide in the “S” protein.</w:t>
       </w:r>
     </w:p>
     <w:p>
@@ -18976,13 +19156,7 @@
         <w:jc w:val="both"/>
       </w:pPr>
       <w:r>
-        <w:t xml:space="preserve">Note that the </w:t>
-      </w:r>
-      <w:r>
-        <w:t>VVLSGSDATLAYSAFK</w:t>
-      </w:r>
-      <w:r>
-        <w:t xml:space="preserve"> peptide has </w:t>
+        <w:t xml:space="preserve">Note that the VVLSGSDATLAYSAFK peptide has </w:t>
       </w:r>
       <w:r>
         <w:t xml:space="preserve">a </w:t>
@@ -19185,13 +19359,15 @@
       <w:r>
         <w:t xml:space="preserve"> the peak areas grouped by condition.</w:t>
       </w:r>
-      <w:bookmarkStart w:id="47" w:name="_GoBack"/>
-      <w:bookmarkEnd w:id="47"/>
     </w:p>
     <w:p>
       <w:pPr>
         <w:pStyle w:val="Heading1"/>
       </w:pPr>
+      <w:bookmarkStart w:id="62" w:name="_Conclusion"/>
+      <w:bookmarkStart w:id="63" w:name="_GoBack"/>
+      <w:bookmarkEnd w:id="62"/>
+      <w:bookmarkEnd w:id="63"/>
       <w:r>
         <w:t>Conclusion</w:t>
       </w:r>
@@ -19573,6 +19749,7 @@
         <w:docPartUnique/>
       </w:docPartObj>
     </w:sdtPr>
+    <w:sdtEndPr/>
     <w:sdtContent>
       <w:p>
         <w:pPr>
@@ -19592,7 +19769,7 @@
           <w:rPr>
             <w:noProof/>
           </w:rPr>
-          <w:t>66</w:t>
+          <w:t>65</w:t>
         </w:r>
         <w:r>
           <w:rPr>
@@ -25430,6 +25607,14 @@
   </w:num>
   <w:numIdMacAtCleanup w:val="50"/>
 </w:numbering>
+</file>
+
+<file path=word/people.xml><?xml version="1.0" encoding="utf-8"?>
+<w15:people xmlns:wpc="http://schemas.microsoft.com/office/word/2010/wordprocessingCanvas" xmlns:mc="http://schemas.openxmlformats.org/markup-compatibility/2006" xmlns:o="urn:schemas-microsoft-com:office:office" xmlns:r="http://schemas.openxmlformats.org/officeDocument/2006/relationships" xmlns:m="http://schemas.openxmlformats.org/officeDocument/2006/math" xmlns:v="urn:schemas-microsoft-com:vml" xmlns:wp14="http://schemas.microsoft.com/office/word/2010/wordprocessingDrawing" xmlns:wp="http://schemas.openxmlformats.org/drawingml/2006/wordprocessingDrawing" xmlns:w10="urn:schemas-microsoft-com:office:word" xmlns:w="http://schemas.openxmlformats.org/wordprocessingml/2006/main" xmlns:w14="http://schemas.microsoft.com/office/word/2010/wordml" xmlns:w15="http://schemas.microsoft.com/office/word/2012/wordml" xmlns:wpg="http://schemas.microsoft.com/office/word/2010/wordprocessingGroup" xmlns:wpi="http://schemas.microsoft.com/office/word/2010/wordprocessingInk" xmlns:wne="http://schemas.microsoft.com/office/word/2006/wordml" xmlns:wps="http://schemas.microsoft.com/office/word/2010/wordprocessingShape" mc:Ignorable="w14 w15 wp14">
+  <w15:person w15:author="nicksh">
+    <w15:presenceInfo w15:providerId="None" w15:userId="nicksh"/>
+  </w15:person>
+</w15:people>
 </file>
 
 <file path=word/styles.xml><?xml version="1.0" encoding="utf-8"?>
@@ -26522,7 +26707,7 @@
 </file>
 
 <file path=customXml/itemProps1.xml><?xml version="1.0" encoding="utf-8"?>
-<ds:datastoreItem xmlns:ds="http://schemas.openxmlformats.org/officeDocument/2006/customXml" ds:itemID="{A9A42206-9DE5-4AFD-8A33-134FC01F931D}">
+<ds:datastoreItem xmlns:ds="http://schemas.openxmlformats.org/officeDocument/2006/customXml" ds:itemID="{0B4A4DF8-3B23-41C4-AF62-C7F962618533}">
   <ds:schemaRefs>
     <ds:schemaRef ds:uri="http://schemas.openxmlformats.org/officeDocument/2006/bibliography"/>
   </ds:schemaRefs>

</xml_diff>